<commit_message>
turned in the project
</commit_message>
<xml_diff>
--- a/project2ButICheated/jar.project2.docx
+++ b/project2ButICheated/jar.project2.docx
@@ -982,71 +982,385 @@
       </w:pPr>
       <w:r>
         <w:rPr/>
-        <mc:AlternateContent>
-          <mc:Choice Requires="wps">
-            <w:drawing>
-              <wp:inline distT="0" distB="0" distL="0" distR="0" wp14:anchorId="2F2C3606">
-                <wp:extent cx="5480050" cy="4108450"/>
-                <wp:effectExtent l="0" t="0" r="7620" b="7620"/>
-                <wp:docPr id="1" name="Picture 1"/>
-                <a:graphic xmlns:a="http://schemas.openxmlformats.org/drawingml/2006/main">
-                  <a:graphicData uri="http://schemas.openxmlformats.org/drawingml/2006/picture">
-                    <pic:pic xmlns:pic="http://schemas.openxmlformats.org/drawingml/2006/picture">
-                      <pic:nvPicPr>
-                        <pic:cNvPr id="0" name="Picture 1" descr=""/>
-                        <pic:cNvPicPr/>
-                      </pic:nvPicPr>
-                      <pic:blipFill>
-                        <a:blip r:embed="rId2"/>
-                        <a:stretch/>
-                      </pic:blipFill>
-                      <pic:spPr>
-                        <a:xfrm rot="5400000">
-                          <a:off x="0" y="0"/>
-                          <a:ext cx="5479560" cy="4107960"/>
-                        </a:xfrm>
-                        <a:prstGeom prst="rect">
-                          <a:avLst/>
-                        </a:prstGeom>
-                        <a:ln>
-                          <a:noFill/>
-                        </a:ln>
-                      </pic:spPr>
-                    </pic:pic>
-                  </a:graphicData>
-                </a:graphic>
-              </wp:inline>
-            </w:drawing>
-          </mc:Choice>
-          <mc:Fallback>
-            <w:pict>
-              <v:shapetype id="shapetype_75" coordsize="21600,21600" o:spt="75" o:preferrelative="t" path="m@4@5l@4@11@9@11@9@5xe" filled="f" stroked="f">
-                <v:stroke joinstyle="miter"/>
-                <v:formulas>
-                  <v:f eqn="if lineDrawn pixelLineWidth 0"/>
-                  <v:f eqn="sum @0 1 0"/>
-                  <v:f eqn="sum 0 0 @1"/>
-                  <v:f eqn="prod @2 1 2"/>
-                  <v:f eqn="prod @3 21600 pixelWidth"/>
-                  <v:f eqn="prod @3 21600 pixelHeight"/>
-                  <v:f eqn="sum @0 0 1"/>
-                  <v:f eqn="prod @6 1 2"/>
-                  <v:f eqn="prod @7 21600 pixelWidth"/>
-                  <v:f eqn="sum @8 21600 0"/>
-                  <v:f eqn="prod @7 21600 pixelHeight"/>
-                  <v:f eqn="sum @10 21600 0"/>
-                </v:formulas>
-                <v:path o:extrusionok="f" gradientshapeok="t" o:connecttype="rect"/>
-                <o:lock v:ext="edit" aspectratio="t"/>
-              </v:shapetype>
-              <v:shape id="shape_0" ID="Picture 1" stroked="f" style="position:absolute;margin-left:-53.95pt;margin-top:-377.5pt;width:431.4pt;height:323.4pt;rotation:90;mso-position-vertical:top" wp14:anchorId="2F2C3606" type="shapetype_75">
-                <v:imagedata r:id="rId2" o:detectmouseclick="t"/>
-                <w10:wrap type="none"/>
-                <v:stroke color="#3465a4" joinstyle="round" endcap="flat"/>
-              </v:shape>
-            </w:pict>
-          </mc:Fallback>
-        </mc:AlternateContent>
+        <w:drawing>
+          <wp:anchor behindDoc="0" distT="0" distB="0" distL="0" distR="0" simplePos="0" locked="0" layoutInCell="1" allowOverlap="1" relativeHeight="2">
+            <wp:simplePos x="0" y="0"/>
+            <wp:positionH relativeFrom="column">
+              <wp:posOffset>209550</wp:posOffset>
+            </wp:positionH>
+            <wp:positionV relativeFrom="paragraph">
+              <wp:posOffset>-19050</wp:posOffset>
+            </wp:positionV>
+            <wp:extent cx="4838700" cy="6448425"/>
+            <wp:effectExtent l="0" t="0" r="0" b="0"/>
+            <wp:wrapSquare wrapText="largest"/>
+            <wp:docPr id="1" name="Image1" descr=""/>
+            <wp:cNvGraphicFramePr>
+              <a:graphicFrameLocks xmlns:a="http://schemas.openxmlformats.org/drawingml/2006/main" noChangeAspect="1"/>
+            </wp:cNvGraphicFramePr>
+            <a:graphic xmlns:a="http://schemas.openxmlformats.org/drawingml/2006/main">
+              <a:graphicData uri="http://schemas.openxmlformats.org/drawingml/2006/picture">
+                <pic:pic xmlns:pic="http://schemas.openxmlformats.org/drawingml/2006/picture">
+                  <pic:nvPicPr>
+                    <pic:cNvPr id="1" name="Image1" descr=""/>
+                    <pic:cNvPicPr>
+                      <a:picLocks noChangeAspect="1" noChangeArrowheads="1"/>
+                    </pic:cNvPicPr>
+                  </pic:nvPicPr>
+                  <pic:blipFill>
+                    <a:blip r:embed="rId2"/>
+                    <a:stretch>
+                      <a:fillRect/>
+                    </a:stretch>
+                  </pic:blipFill>
+                  <pic:spPr bwMode="auto">
+                    <a:xfrm>
+                      <a:off x="0" y="0"/>
+                      <a:ext cx="4838700" cy="6448425"/>
+                    </a:xfrm>
+                    <a:prstGeom prst="rect">
+                      <a:avLst/>
+                    </a:prstGeom>
+                  </pic:spPr>
+                </pic:pic>
+              </a:graphicData>
+            </a:graphic>
+          </wp:anchor>
+        </w:drawing>
+      </w:r>
+    </w:p>
+    <w:p>
+      <w:pPr>
+        <w:pStyle w:val="Normal"/>
+        <w:rPr/>
+      </w:pPr>
+      <w:r>
+        <w:rPr/>
+      </w:r>
+    </w:p>
+    <w:p>
+      <w:pPr>
+        <w:pStyle w:val="Normal"/>
+        <w:rPr/>
+      </w:pPr>
+      <w:r>
+        <w:rPr/>
+      </w:r>
+    </w:p>
+    <w:p>
+      <w:pPr>
+        <w:pStyle w:val="Normal"/>
+        <w:rPr/>
+      </w:pPr>
+      <w:r>
+        <w:rPr/>
+      </w:r>
+    </w:p>
+    <w:p>
+      <w:pPr>
+        <w:pStyle w:val="Normal"/>
+        <w:rPr/>
+      </w:pPr>
+      <w:r>
+        <w:rPr/>
+      </w:r>
+    </w:p>
+    <w:p>
+      <w:pPr>
+        <w:pStyle w:val="Normal"/>
+        <w:rPr/>
+      </w:pPr>
+      <w:r>
+        <w:rPr/>
+      </w:r>
+    </w:p>
+    <w:p>
+      <w:pPr>
+        <w:pStyle w:val="Normal"/>
+        <w:rPr/>
+      </w:pPr>
+      <w:r>
+        <w:rPr/>
+      </w:r>
+    </w:p>
+    <w:p>
+      <w:pPr>
+        <w:pStyle w:val="Normal"/>
+        <w:rPr/>
+      </w:pPr>
+      <w:r>
+        <w:rPr/>
+      </w:r>
+    </w:p>
+    <w:p>
+      <w:pPr>
+        <w:pStyle w:val="Normal"/>
+        <w:rPr/>
+      </w:pPr>
+      <w:r>
+        <w:rPr/>
+      </w:r>
+    </w:p>
+    <w:p>
+      <w:pPr>
+        <w:pStyle w:val="Normal"/>
+        <w:rPr/>
+      </w:pPr>
+      <w:r>
+        <w:rPr/>
+      </w:r>
+    </w:p>
+    <w:p>
+      <w:pPr>
+        <w:pStyle w:val="Normal"/>
+        <w:rPr/>
+      </w:pPr>
+      <w:r>
+        <w:rPr/>
+      </w:r>
+    </w:p>
+    <w:p>
+      <w:pPr>
+        <w:pStyle w:val="Normal"/>
+        <w:rPr/>
+      </w:pPr>
+      <w:r>
+        <w:rPr/>
+      </w:r>
+    </w:p>
+    <w:p>
+      <w:pPr>
+        <w:pStyle w:val="Normal"/>
+        <w:rPr/>
+      </w:pPr>
+      <w:r>
+        <w:rPr/>
+      </w:r>
+    </w:p>
+    <w:p>
+      <w:pPr>
+        <w:pStyle w:val="Normal"/>
+        <w:rPr/>
+      </w:pPr>
+      <w:r>
+        <w:rPr/>
+      </w:r>
+    </w:p>
+    <w:p>
+      <w:pPr>
+        <w:pStyle w:val="Normal"/>
+        <w:rPr/>
+      </w:pPr>
+      <w:r>
+        <w:rPr/>
+      </w:r>
+    </w:p>
+    <w:p>
+      <w:pPr>
+        <w:pStyle w:val="Normal"/>
+        <w:rPr/>
+      </w:pPr>
+      <w:r>
+        <w:rPr/>
+      </w:r>
+    </w:p>
+    <w:p>
+      <w:pPr>
+        <w:pStyle w:val="Normal"/>
+        <w:rPr/>
+      </w:pPr>
+      <w:r>
+        <w:rPr/>
+      </w:r>
+    </w:p>
+    <w:p>
+      <w:pPr>
+        <w:pStyle w:val="Normal"/>
+        <w:rPr/>
+      </w:pPr>
+      <w:r>
+        <w:rPr/>
+      </w:r>
+    </w:p>
+    <w:p>
+      <w:pPr>
+        <w:pStyle w:val="Normal"/>
+        <w:rPr/>
+      </w:pPr>
+      <w:r>
+        <w:rPr/>
+      </w:r>
+    </w:p>
+    <w:p>
+      <w:pPr>
+        <w:pStyle w:val="Normal"/>
+        <w:rPr/>
+      </w:pPr>
+      <w:r>
+        <w:rPr/>
+      </w:r>
+    </w:p>
+    <w:p>
+      <w:pPr>
+        <w:pStyle w:val="Normal"/>
+        <w:rPr/>
+      </w:pPr>
+      <w:r>
+        <w:rPr/>
+      </w:r>
+    </w:p>
+    <w:p>
+      <w:pPr>
+        <w:pStyle w:val="Normal"/>
+        <w:rPr/>
+      </w:pPr>
+      <w:r>
+        <w:rPr/>
+      </w:r>
+    </w:p>
+    <w:p>
+      <w:pPr>
+        <w:pStyle w:val="Normal"/>
+        <w:rPr/>
+      </w:pPr>
+      <w:r>
+        <w:rPr/>
+      </w:r>
+    </w:p>
+    <w:p>
+      <w:pPr>
+        <w:pStyle w:val="Normal"/>
+        <w:rPr/>
+      </w:pPr>
+      <w:r>
+        <w:rPr/>
+      </w:r>
+    </w:p>
+    <w:p>
+      <w:pPr>
+        <w:pStyle w:val="Normal"/>
+        <w:rPr/>
+      </w:pPr>
+      <w:r>
+        <w:rPr/>
+      </w:r>
+    </w:p>
+    <w:p>
+      <w:pPr>
+        <w:pStyle w:val="Normal"/>
+        <w:rPr/>
+      </w:pPr>
+      <w:r>
+        <w:rPr/>
+      </w:r>
+    </w:p>
+    <w:p>
+      <w:pPr>
+        <w:pStyle w:val="Normal"/>
+        <w:rPr/>
+      </w:pPr>
+      <w:r>
+        <w:rPr/>
+      </w:r>
+    </w:p>
+    <w:p>
+      <w:pPr>
+        <w:pStyle w:val="Normal"/>
+        <w:rPr/>
+      </w:pPr>
+      <w:r>
+        <w:rPr/>
+      </w:r>
+    </w:p>
+    <w:p>
+      <w:pPr>
+        <w:pStyle w:val="Normal"/>
+        <w:rPr/>
+      </w:pPr>
+      <w:r>
+        <w:rPr/>
+      </w:r>
+    </w:p>
+    <w:p>
+      <w:pPr>
+        <w:pStyle w:val="Normal"/>
+        <w:rPr/>
+      </w:pPr>
+      <w:r>
+        <w:rPr/>
+      </w:r>
+    </w:p>
+    <w:p>
+      <w:pPr>
+        <w:pStyle w:val="Normal"/>
+        <w:rPr/>
+      </w:pPr>
+      <w:r>
+        <w:rPr/>
+      </w:r>
+    </w:p>
+    <w:p>
+      <w:pPr>
+        <w:pStyle w:val="Normal"/>
+        <w:rPr/>
+      </w:pPr>
+      <w:r>
+        <w:rPr/>
+      </w:r>
+    </w:p>
+    <w:p>
+      <w:pPr>
+        <w:pStyle w:val="Normal"/>
+        <w:rPr/>
+      </w:pPr>
+      <w:r>
+        <w:rPr/>
+      </w:r>
+    </w:p>
+    <w:p>
+      <w:pPr>
+        <w:pStyle w:val="Normal"/>
+        <w:rPr/>
+      </w:pPr>
+      <w:r>
+        <w:rPr/>
+      </w:r>
+    </w:p>
+    <w:p>
+      <w:pPr>
+        <w:pStyle w:val="Normal"/>
+        <w:rPr/>
+      </w:pPr>
+      <w:r>
+        <w:rPr/>
+      </w:r>
+    </w:p>
+    <w:p>
+      <w:pPr>
+        <w:pStyle w:val="Normal"/>
+        <w:rPr/>
+      </w:pPr>
+      <w:r>
+        <w:rPr/>
+      </w:r>
+    </w:p>
+    <w:p>
+      <w:pPr>
+        <w:pStyle w:val="Normal"/>
+        <w:rPr/>
+      </w:pPr>
+      <w:r>
+        <w:rPr/>
+      </w:r>
+    </w:p>
+    <w:p>
+      <w:pPr>
+        <w:pStyle w:val="Normal"/>
+        <w:rPr/>
+      </w:pPr>
+      <w:r>
+        <w:rPr/>
+        <w:t xml:space="preserve">The hardest part of my algorithm is swapping nodes. Everything else I can reference in the source code provided from earlier lessons. </w:t>
       </w:r>
     </w:p>
     <w:p>
@@ -1092,11 +1406,7 @@
       </w:pPr>
       <w:r>
         <w:rPr/>
-        <w:t xml:space="preserve">We were tasked to create </w:t>
-      </w:r>
-      <w:r>
-        <w:rPr/>
-        <w:t>two sorting algorithms to sort singly linked lists, using both quick sort and insertion sort.</w:t>
+        <w:t>We were tasked to create two sorting algorithms to sort singly linked lists, using both quick sort and insertion sort.</w:t>
       </w:r>
     </w:p>
     <w:p>
@@ -1138,11 +1448,7 @@
       </w:pPr>
       <w:r>
         <w:rPr/>
-        <w:t xml:space="preserve">The part of the project I found most challenging was </w:t>
-      </w:r>
-      <w:r>
-        <w:rPr/>
-        <w:t xml:space="preserve">having to convert my code designed for a doubly linked list into code that could support a singly linked list.  </w:t>
+        <w:t xml:space="preserve">The part of the project I found most challenging was having to convert my code designed for a doubly linked list into code that could support a singly linked list.  </w:t>
       </w:r>
     </w:p>
     <w:p>
@@ -1473,7 +1779,6 @@
     <w:rPrDefault>
       <w:rPr>
         <w:rFonts w:ascii="Cambria" w:hAnsi="Cambria" w:eastAsia="ＭＳ 明朝" w:cs="" w:asciiTheme="minorHAnsi" w:cstheme="minorBidi" w:eastAsiaTheme="minorEastAsia" w:hAnsiTheme="minorHAnsi"/>
-        <w:sz w:val="24"/>
         <w:szCs w:val="24"/>
         <w:lang w:val="en-US" w:eastAsia="en-US" w:bidi="ar-SA"/>
       </w:rPr>

</xml_diff>